<commit_message>
Update ASK and DESCRIBE
</commit_message>
<xml_diff>
--- a/CSE488_Milestone#1_Team#5.docx
+++ b/CSE488_Milestone#1_Team#5.docx
@@ -3042,27 +3042,6 @@
     </w:p>
     <w:p>
       <w:pPr>
-        <w:pStyle w:val="ListParagraph"/>
-        <w:numPr>
-          <w:ilvl w:val="0"/>
-          <w:numId w:val="5"/>
-        </w:numPr>
-        <w:ind w:left="630"/>
-        <w:rPr>
-          <w:sz w:val="24"/>
-          <w:szCs w:val="24"/>
-        </w:rPr>
-      </w:pPr>
-      <w:r>
-        <w:rPr>
-          <w:sz w:val="24"/>
-          <w:szCs w:val="24"/>
-        </w:rPr>
-        <w:t xml:space="preserve"> A Person with a minor role in a Movie is considered an Actor</w:t>
-      </w:r>
-    </w:p>
-    <w:p>
-      <w:pPr>
         <w:rPr>
           <w:sz w:val="24"/>
           <w:szCs w:val="24"/>
@@ -3082,21 +3061,6 @@
         </w:rPr>
         <w:t xml:space="preserve"> view the ontology:</w:t>
       </w:r>
-      <w:r>
-        <w:rPr>
-          <w:sz w:val="24"/>
-          <w:szCs w:val="24"/>
-        </w:rPr>
-        <w:t xml:space="preserve"> </w:t>
-      </w:r>
-      <w:hyperlink r:id="rId11" w:history="1">
-        <w:r>
-          <w:rPr>
-            <w:rStyle w:val="Hyperlink"/>
-          </w:rPr>
-          <w:t>PerfectionistAF/Movies_Ontology (github.com)</w:t>
-        </w:r>
-      </w:hyperlink>
     </w:p>
     <w:p>
       <w:pPr>
@@ -3137,7 +3101,7 @@
                     <pic:cNvPicPr/>
                   </pic:nvPicPr>
                   <pic:blipFill rotWithShape="1">
-                    <a:blip r:embed="rId12">
+                    <a:blip r:embed="rId11">
                       <a:extLst>
                         <a:ext uri="{28A0092B-C50C-407E-A947-70E740481C1C}">
                           <a14:useLocalDpi xmlns:a14="http://schemas.microsoft.com/office/drawing/2010/main" val="0"/>
@@ -3192,7 +3156,7 @@
                     <pic:cNvPicPr/>
                   </pic:nvPicPr>
                   <pic:blipFill rotWithShape="1">
-                    <a:blip r:embed="rId13">
+                    <a:blip r:embed="rId12">
                       <a:extLst>
                         <a:ext uri="{28A0092B-C50C-407E-A947-70E740481C1C}">
                           <a14:useLocalDpi xmlns:a14="http://schemas.microsoft.com/office/drawing/2010/main" val="0"/>
@@ -3272,7 +3236,7 @@
                     <pic:cNvPicPr/>
                   </pic:nvPicPr>
                   <pic:blipFill>
-                    <a:blip r:embed="rId14">
+                    <a:blip r:embed="rId13">
                       <a:extLst>
                         <a:ext uri="{28A0092B-C50C-407E-A947-70E740481C1C}">
                           <a14:useLocalDpi xmlns:a14="http://schemas.microsoft.com/office/drawing/2010/main" val="0"/>
@@ -3431,7 +3395,7 @@
                     <pic:cNvPicPr/>
                   </pic:nvPicPr>
                   <pic:blipFill>
-                    <a:blip r:embed="rId15">
+                    <a:blip r:embed="rId14">
                       <a:extLst>
                         <a:ext uri="{28A0092B-C50C-407E-A947-70E740481C1C}">
                           <a14:useLocalDpi xmlns:a14="http://schemas.microsoft.com/office/drawing/2010/main" val="0"/>
@@ -3733,7 +3697,7 @@
                     <pic:cNvPicPr/>
                   </pic:nvPicPr>
                   <pic:blipFill rotWithShape="1">
-                    <a:blip r:embed="rId16">
+                    <a:blip r:embed="rId15">
                       <a:extLst>
                         <a:ext uri="{28A0092B-C50C-407E-A947-70E740481C1C}">
                           <a14:useLocalDpi xmlns:a14="http://schemas.microsoft.com/office/drawing/2010/main" val="0"/>
@@ -3809,7 +3773,7 @@
                     <pic:cNvPicPr/>
                   </pic:nvPicPr>
                   <pic:blipFill>
-                    <a:blip r:embed="rId17">
+                    <a:blip r:embed="rId16">
                       <a:extLst>
                         <a:ext uri="{28A0092B-C50C-407E-A947-70E740481C1C}">
                           <a14:useLocalDpi xmlns:a14="http://schemas.microsoft.com/office/drawing/2010/main" val="0"/>
@@ -4079,7 +4043,7 @@
                     <pic:cNvPicPr/>
                   </pic:nvPicPr>
                   <pic:blipFill>
-                    <a:blip r:embed="rId18">
+                    <a:blip r:embed="rId17">
                       <a:extLst>
                         <a:ext uri="{28A0092B-C50C-407E-A947-70E740481C1C}">
                           <a14:useLocalDpi xmlns:a14="http://schemas.microsoft.com/office/drawing/2010/main" val="0"/>
@@ -4285,7 +4249,7 @@
                     <pic:cNvPicPr/>
                   </pic:nvPicPr>
                   <pic:blipFill>
-                    <a:blip r:embed="rId19">
+                    <a:blip r:embed="rId18">
                       <a:extLst>
                         <a:ext uri="{28A0092B-C50C-407E-A947-70E740481C1C}">
                           <a14:useLocalDpi xmlns:a14="http://schemas.microsoft.com/office/drawing/2010/main" val="0"/>
@@ -4355,7 +4319,7 @@
                     <pic:cNvPicPr/>
                   </pic:nvPicPr>
                   <pic:blipFill>
-                    <a:blip r:embed="rId20">
+                    <a:blip r:embed="rId19">
                       <a:extLst>
                         <a:ext uri="{28A0092B-C50C-407E-A947-70E740481C1C}">
                           <a14:useLocalDpi xmlns:a14="http://schemas.microsoft.com/office/drawing/2010/main" val="0"/>
@@ -4404,7 +4368,7 @@
                     <pic:cNvPicPr/>
                   </pic:nvPicPr>
                   <pic:blipFill>
-                    <a:blip r:embed="rId21">
+                    <a:blip r:embed="rId20">
                       <a:extLst>
                         <a:ext uri="{28A0092B-C50C-407E-A947-70E740481C1C}">
                           <a14:useLocalDpi xmlns:a14="http://schemas.microsoft.com/office/drawing/2010/main" val="0"/>
@@ -5363,7 +5327,7 @@
                     </pic:cNvPicPr>
                   </pic:nvPicPr>
                   <pic:blipFill>
-                    <a:blip r:embed="rId22">
+                    <a:blip r:embed="rId21">
                       <a:extLst>
                         <a:ext uri="{28A0092B-C50C-407E-A947-70E740481C1C}">
                           <a14:useLocalDpi xmlns:a14="http://schemas.microsoft.com/office/drawing/2010/main" val="0"/>
@@ -6986,7 +6950,7 @@
                     <pic:cNvPicPr/>
                   </pic:nvPicPr>
                   <pic:blipFill>
-                    <a:blip r:embed="rId23">
+                    <a:blip r:embed="rId22">
                       <a:extLst>
                         <a:ext uri="{28A0092B-C50C-407E-A947-70E740481C1C}">
                           <a14:useLocalDpi xmlns:a14="http://schemas.microsoft.com/office/drawing/2010/main" val="0"/>
@@ -7752,21 +7716,50 @@
       </w:pPr>
       <w:r>
         <w:rPr>
+          <w:rFonts w:ascii="Verdana" w:hAnsi="Verdana" w:cs="Verdana"/>
+          <w:color w:val="AA0D91"/>
+          <w:kern w:val="0"/>
+        </w:rPr>
+        <w:t xml:space="preserve">    </w:t>
+      </w:r>
+      <w:r>
+        <w:rPr>
+          <w:rFonts w:ascii="Verdana" w:hAnsi="Verdana" w:cs="Verdana"/>
+          <w:color w:val="000000"/>
+          <w:kern w:val="0"/>
+        </w:rPr>
+        <w:t>}</w:t>
+      </w:r>
+    </w:p>
+    <w:p>
+      <w:pPr>
+        <w:autoSpaceDE w:val="0"/>
+        <w:autoSpaceDN w:val="0"/>
+        <w:adjustRightInd w:val="0"/>
+        <w:spacing w:after="0" w:line="240" w:lineRule="auto"/>
+        <w:rPr>
+          <w:rFonts w:ascii="Verdana" w:hAnsi="Verdana" w:cs="Verdana"/>
+          <w:color w:val="AA0D91"/>
+          <w:kern w:val="0"/>
+        </w:rPr>
+      </w:pPr>
+      <w:r>
+        <w:rPr>
           <w:noProof/>
           <w:color w:val="000000"/>
           <w:bdr w:val="none" w:sz="0" w:space="0" w:color="auto" w:frame="1"/>
         </w:rPr>
         <w:drawing>
-          <wp:anchor distT="0" distB="0" distL="114300" distR="114300" simplePos="0" relativeHeight="251669504" behindDoc="0" locked="0" layoutInCell="1" allowOverlap="1" wp14:anchorId="0BBE0BE8" wp14:editId="76B05B8F">
+          <wp:anchor distT="0" distB="0" distL="114300" distR="114300" simplePos="0" relativeHeight="251669504" behindDoc="0" locked="0" layoutInCell="1" allowOverlap="1" wp14:anchorId="0BBE0BE8" wp14:editId="1B0C46A5">
             <wp:simplePos x="0" y="0"/>
             <wp:positionH relativeFrom="margin">
-              <wp:posOffset>1584960</wp:posOffset>
+              <wp:posOffset>1915795</wp:posOffset>
             </wp:positionH>
             <wp:positionV relativeFrom="margin">
-              <wp:align>bottom</wp:align>
+              <wp:posOffset>3376295</wp:posOffset>
             </wp:positionV>
-            <wp:extent cx="5933440" cy="3683000"/>
-            <wp:effectExtent l="0" t="0" r="0" b="0"/>
+            <wp:extent cx="5605780" cy="3479800"/>
+            <wp:effectExtent l="0" t="0" r="0" b="6350"/>
             <wp:wrapSquare wrapText="bothSides"/>
             <wp:docPr id="2137329106" name="Picture 17"/>
             <wp:cNvGraphicFramePr>
@@ -7782,7 +7775,7 @@
                     </pic:cNvPicPr>
                   </pic:nvPicPr>
                   <pic:blipFill>
-                    <a:blip r:embed="rId24" cstate="print">
+                    <a:blip r:embed="rId23" cstate="print">
                       <a:extLst>
                         <a:ext uri="{28A0092B-C50C-407E-A947-70E740481C1C}">
                           <a14:useLocalDpi xmlns:a14="http://schemas.microsoft.com/office/drawing/2010/main" val="0"/>
@@ -7797,7 +7790,7 @@
                   <pic:spPr bwMode="auto">
                     <a:xfrm>
                       <a:off x="0" y="0"/>
-                      <a:ext cx="5933440" cy="3683000"/>
+                      <a:ext cx="5605780" cy="3479800"/>
                     </a:xfrm>
                     <a:prstGeom prst="rect">
                       <a:avLst/>
@@ -7822,35 +7815,6 @@
       <w:r>
         <w:rPr>
           <w:rFonts w:ascii="Verdana" w:hAnsi="Verdana" w:cs="Verdana"/>
-          <w:color w:val="AA0D91"/>
-          <w:kern w:val="0"/>
-        </w:rPr>
-        <w:t xml:space="preserve">    </w:t>
-      </w:r>
-      <w:r>
-        <w:rPr>
-          <w:rFonts w:ascii="Verdana" w:hAnsi="Verdana" w:cs="Verdana"/>
-          <w:color w:val="000000"/>
-          <w:kern w:val="0"/>
-        </w:rPr>
-        <w:t>}</w:t>
-      </w:r>
-    </w:p>
-    <w:p>
-      <w:pPr>
-        <w:autoSpaceDE w:val="0"/>
-        <w:autoSpaceDN w:val="0"/>
-        <w:adjustRightInd w:val="0"/>
-        <w:spacing w:after="0" w:line="240" w:lineRule="auto"/>
-        <w:rPr>
-          <w:rFonts w:ascii="Verdana" w:hAnsi="Verdana" w:cs="Verdana"/>
-          <w:color w:val="AA0D91"/>
-          <w:kern w:val="0"/>
-        </w:rPr>
-      </w:pPr>
-      <w:r>
-        <w:rPr>
-          <w:rFonts w:ascii="Verdana" w:hAnsi="Verdana" w:cs="Verdana"/>
           <w:color w:val="000000"/>
           <w:kern w:val="0"/>
         </w:rPr>
@@ -8540,15 +8504,33 @@
           <w:color w:val="AA0D91"/>
           <w:kern w:val="0"/>
         </w:rPr>
-        <w:t xml:space="preserve">  FILTER</w:t>
-      </w:r>
-      <w:r>
-        <w:rPr>
-          <w:rFonts w:ascii="Verdana" w:hAnsi="Verdana" w:cs="Verdana"/>
-          <w:color w:val="000000"/>
-          <w:kern w:val="0"/>
-        </w:rPr>
-        <w:t>((</w:t>
+        <w:t xml:space="preserve">  </w:t>
+      </w:r>
+      <w:proofErr w:type="gramStart"/>
+      <w:r>
+        <w:rPr>
+          <w:rFonts w:ascii="Verdana" w:hAnsi="Verdana" w:cs="Verdana"/>
+          <w:color w:val="AA0D91"/>
+          <w:kern w:val="0"/>
+        </w:rPr>
+        <w:t>FILTER</w:t>
+      </w:r>
+      <w:r>
+        <w:rPr>
+          <w:rFonts w:ascii="Verdana" w:hAnsi="Verdana" w:cs="Verdana"/>
+          <w:color w:val="000000"/>
+          <w:kern w:val="0"/>
+        </w:rPr>
+        <w:t>(</w:t>
+      </w:r>
+      <w:proofErr w:type="gramEnd"/>
+      <w:r>
+        <w:rPr>
+          <w:rFonts w:ascii="Verdana" w:hAnsi="Verdana" w:cs="Verdana"/>
+          <w:color w:val="000000"/>
+          <w:kern w:val="0"/>
+        </w:rPr>
+        <w:t>(</w:t>
       </w:r>
       <w:r>
         <w:rPr>
@@ -8582,6 +8564,7 @@
         </w:rPr>
         <w:t xml:space="preserve"> </w:t>
       </w:r>
+      <w:proofErr w:type="spellStart"/>
       <w:r>
         <w:rPr>
           <w:rFonts w:ascii="Verdana" w:hAnsi="Verdana" w:cs="Verdana"/>
@@ -8598,6 +8581,7 @@
         </w:rPr>
         <w:t>Comedy</w:t>
       </w:r>
+      <w:proofErr w:type="spellEnd"/>
       <w:r>
         <w:rPr>
           <w:rFonts w:ascii="Verdana" w:hAnsi="Verdana" w:cs="Verdana"/>
@@ -8670,6 +8654,7 @@
         </w:rPr>
         <w:t xml:space="preserve"> </w:t>
       </w:r>
+      <w:proofErr w:type="spellStart"/>
       <w:r>
         <w:rPr>
           <w:rFonts w:ascii="Verdana" w:hAnsi="Verdana" w:cs="Verdana"/>
@@ -8686,6 +8671,7 @@
         </w:rPr>
         <w:t>Drama</w:t>
       </w:r>
+      <w:proofErr w:type="spellEnd"/>
       <w:r>
         <w:rPr>
           <w:rFonts w:ascii="Verdana" w:hAnsi="Verdana" w:cs="Verdana"/>
@@ -8817,8 +8803,8 @@
           <w:bdr w:val="none" w:sz="0" w:space="0" w:color="auto" w:frame="1"/>
         </w:rPr>
         <w:drawing>
-          <wp:inline distT="0" distB="0" distL="0" distR="0" wp14:anchorId="29C7938A" wp14:editId="3F4DB9AD">
-            <wp:extent cx="7203288" cy="3093720"/>
+          <wp:inline distT="0" distB="0" distL="0" distR="0" wp14:anchorId="29C7938A" wp14:editId="2EC6B1CE">
+            <wp:extent cx="5943600" cy="2552700"/>
             <wp:effectExtent l="0" t="0" r="0" b="0"/>
             <wp:docPr id="1285006471" name="Picture 1" descr="A screenshot of a computer&#10;&#10;Description automatically generated"/>
             <wp:cNvGraphicFramePr>
@@ -8834,7 +8820,7 @@
                     </pic:cNvPicPr>
                   </pic:nvPicPr>
                   <pic:blipFill>
-                    <a:blip r:embed="rId25">
+                    <a:blip r:embed="rId24">
                       <a:extLst>
                         <a:ext uri="{28A0092B-C50C-407E-A947-70E740481C1C}">
                           <a14:useLocalDpi xmlns:a14="http://schemas.microsoft.com/office/drawing/2010/main" val="0"/>
@@ -8849,7 +8835,7 @@
                   <pic:spPr bwMode="auto">
                     <a:xfrm>
                       <a:off x="0" y="0"/>
-                      <a:ext cx="7203848" cy="3093961"/>
+                      <a:ext cx="5943600" cy="2552700"/>
                     </a:xfrm>
                     <a:prstGeom prst="rect">
                       <a:avLst/>
@@ -8952,6 +8938,55 @@
         <w:autoSpaceDN w:val="0"/>
         <w:adjustRightInd w:val="0"/>
         <w:spacing w:after="0" w:line="240" w:lineRule="auto"/>
+        <w:ind w:left="360"/>
+        <w:rPr>
+          <w:rFonts w:ascii="Verdana" w:hAnsi="Verdana" w:cs="Verdana"/>
+          <w:color w:val="AA0D91"/>
+          <w:kern w:val="0"/>
+          <w:sz w:val="24"/>
+          <w:szCs w:val="24"/>
+        </w:rPr>
+      </w:pPr>
+    </w:p>
+    <w:p>
+      <w:pPr>
+        <w:autoSpaceDE w:val="0"/>
+        <w:autoSpaceDN w:val="0"/>
+        <w:adjustRightInd w:val="0"/>
+        <w:spacing w:after="0" w:line="240" w:lineRule="auto"/>
+        <w:ind w:left="360"/>
+        <w:rPr>
+          <w:rFonts w:ascii="Verdana" w:hAnsi="Verdana" w:cs="Verdana"/>
+          <w:color w:val="AA0D91"/>
+          <w:kern w:val="0"/>
+          <w:sz w:val="24"/>
+          <w:szCs w:val="24"/>
+        </w:rPr>
+      </w:pPr>
+    </w:p>
+    <w:p>
+      <w:pPr>
+        <w:autoSpaceDE w:val="0"/>
+        <w:autoSpaceDN w:val="0"/>
+        <w:adjustRightInd w:val="0"/>
+        <w:spacing w:after="0" w:line="240" w:lineRule="auto"/>
+        <w:ind w:left="360"/>
+        <w:rPr>
+          <w:rFonts w:ascii="Verdana" w:hAnsi="Verdana" w:cs="Verdana"/>
+          <w:color w:val="AA0D91"/>
+          <w:kern w:val="0"/>
+          <w:sz w:val="24"/>
+          <w:szCs w:val="24"/>
+        </w:rPr>
+      </w:pPr>
+    </w:p>
+    <w:p>
+      <w:pPr>
+        <w:autoSpaceDE w:val="0"/>
+        <w:autoSpaceDN w:val="0"/>
+        <w:adjustRightInd w:val="0"/>
+        <w:spacing w:after="0" w:line="240" w:lineRule="auto"/>
+        <w:ind w:left="360"/>
         <w:rPr>
           <w:rFonts w:ascii="Verdana" w:hAnsi="Verdana" w:cs="Verdana"/>
           <w:color w:val="AA0D91"/>
@@ -8982,7 +9017,6 @@
           <w:b/>
           <w:bCs/>
         </w:rPr>
-        <w:lastRenderedPageBreak/>
         <w:t xml:space="preserve">Query </w:t>
       </w:r>
       <w:r>
@@ -8997,8 +9031,17 @@
           <w:b/>
           <w:bCs/>
         </w:rPr>
-        <w:t>: A query that contains a FILTER with date comparison</w:t>
-      </w:r>
+        <w:t xml:space="preserve">: A query that contains a FILTER with date </w:t>
+      </w:r>
+      <w:proofErr w:type="gramStart"/>
+      <w:r>
+        <w:rPr>
+          <w:b/>
+          <w:bCs/>
+        </w:rPr>
+        <w:t>comparison</w:t>
+      </w:r>
+      <w:proofErr w:type="gramEnd"/>
     </w:p>
     <w:p>
       <w:pPr>
@@ -9727,7 +9770,7 @@
                     <pic:cNvPicPr/>
                   </pic:nvPicPr>
                   <pic:blipFill>
-                    <a:blip r:embed="rId26">
+                    <a:blip r:embed="rId25">
                       <a:extLst>
                         <a:ext uri="{28A0092B-C50C-407E-A947-70E740481C1C}">
                           <a14:useLocalDpi xmlns:a14="http://schemas.microsoft.com/office/drawing/2010/main" val="0"/>
@@ -9756,6 +9799,37 @@
     </w:p>
     <w:p>
       <w:pPr>
+        <w:autoSpaceDE w:val="0"/>
+        <w:autoSpaceDN w:val="0"/>
+        <w:adjustRightInd w:val="0"/>
+        <w:spacing w:after="0" w:line="240" w:lineRule="auto"/>
+        <w:rPr>
+          <w:rFonts w:ascii="Verdana" w:hAnsi="Verdana" w:cs="Verdana"/>
+          <w:color w:val="AA0D91"/>
+          <w:kern w:val="0"/>
+          <w:sz w:val="24"/>
+          <w:szCs w:val="24"/>
+        </w:rPr>
+      </w:pPr>
+    </w:p>
+    <w:p>
+      <w:pPr>
+        <w:autoSpaceDE w:val="0"/>
+        <w:autoSpaceDN w:val="0"/>
+        <w:adjustRightInd w:val="0"/>
+        <w:spacing w:after="0" w:line="240" w:lineRule="auto"/>
+        <w:ind w:left="360"/>
+        <w:rPr>
+          <w:rFonts w:ascii="Verdana" w:hAnsi="Verdana" w:cs="Verdana"/>
+          <w:color w:val="AA0D91"/>
+          <w:kern w:val="0"/>
+          <w:sz w:val="24"/>
+          <w:szCs w:val="24"/>
+        </w:rPr>
+      </w:pPr>
+    </w:p>
+    <w:p>
+      <w:pPr>
         <w:pStyle w:val="ListParagraph"/>
       </w:pPr>
     </w:p>
@@ -9786,7 +9860,6 @@
           <w:b/>
           <w:bCs/>
         </w:rPr>
-        <w:lastRenderedPageBreak/>
         <w:t xml:space="preserve">Query </w:t>
       </w:r>
       <w:r>
@@ -10646,7 +10719,7 @@
                     <pic:cNvPicPr/>
                   </pic:nvPicPr>
                   <pic:blipFill>
-                    <a:blip r:embed="rId27">
+                    <a:blip r:embed="rId26">
                       <a:extLst>
                         <a:ext uri="{28A0092B-C50C-407E-A947-70E740481C1C}">
                           <a14:useLocalDpi xmlns:a14="http://schemas.microsoft.com/office/drawing/2010/main" val="0"/>
@@ -10688,32 +10761,6 @@
     </w:p>
     <w:p>
       <w:pPr>
-        <w:autoSpaceDE w:val="0"/>
-        <w:autoSpaceDN w:val="0"/>
-        <w:adjustRightInd w:val="0"/>
-        <w:spacing w:after="0" w:line="240" w:lineRule="auto"/>
-        <w:rPr>
-          <w:rFonts w:ascii="Verdana" w:hAnsi="Verdana" w:cs="Verdana"/>
-          <w:color w:val="AA0D91"/>
-          <w:kern w:val="0"/>
-        </w:rPr>
-      </w:pPr>
-    </w:p>
-    <w:p>
-      <w:pPr>
-        <w:autoSpaceDE w:val="0"/>
-        <w:autoSpaceDN w:val="0"/>
-        <w:adjustRightInd w:val="0"/>
-        <w:spacing w:after="0" w:line="240" w:lineRule="auto"/>
-        <w:rPr>
-          <w:rFonts w:ascii="Verdana" w:hAnsi="Verdana" w:cs="Verdana"/>
-          <w:color w:val="AA0D91"/>
-          <w:kern w:val="0"/>
-        </w:rPr>
-      </w:pPr>
-    </w:p>
-    <w:p>
-      <w:pPr>
         <w:pStyle w:val="ListParagraph"/>
       </w:pPr>
     </w:p>
@@ -10734,7 +10781,6 @@
           <w:b/>
           <w:bCs/>
         </w:rPr>
-        <w:lastRenderedPageBreak/>
         <w:t xml:space="preserve">Query </w:t>
       </w:r>
       <w:r>
@@ -11485,7 +11531,7 @@
         <w:spacing w:after="0" w:line="240" w:lineRule="auto"/>
         <w:rPr>
           <w:rFonts w:ascii="Verdana" w:hAnsi="Verdana" w:cs="Verdana"/>
-          <w:color w:val="000000"/>
+          <w:color w:val="AA0D91"/>
           <w:kern w:val="0"/>
         </w:rPr>
       </w:pPr>
@@ -11510,19 +11556,6 @@
           <w:kern w:val="0"/>
         </w:rPr>
       </w:pPr>
-    </w:p>
-    <w:p>
-      <w:pPr>
-        <w:autoSpaceDE w:val="0"/>
-        <w:autoSpaceDN w:val="0"/>
-        <w:adjustRightInd w:val="0"/>
-        <w:spacing w:after="0" w:line="240" w:lineRule="auto"/>
-        <w:rPr>
-          <w:rFonts w:ascii="Verdana" w:hAnsi="Verdana" w:cs="Verdana"/>
-          <w:color w:val="AA0D91"/>
-          <w:kern w:val="0"/>
-        </w:rPr>
-      </w:pPr>
       <w:r>
         <w:rPr>
           <w:noProof/>
@@ -11530,9 +11563,9 @@
           <w:bdr w:val="none" w:sz="0" w:space="0" w:color="auto" w:frame="1"/>
         </w:rPr>
         <w:drawing>
-          <wp:inline distT="0" distB="0" distL="0" distR="0" wp14:anchorId="2C9EC63B" wp14:editId="5E958E09">
-            <wp:extent cx="8390966" cy="3611880"/>
-            <wp:effectExtent l="0" t="0" r="0" b="7620"/>
+          <wp:inline distT="0" distB="0" distL="0" distR="0" wp14:anchorId="2C9EC63B" wp14:editId="481DC100">
+            <wp:extent cx="7955108" cy="3424266"/>
+            <wp:effectExtent l="0" t="0" r="8255" b="5080"/>
             <wp:docPr id="1458539337" name="Picture 22" descr="A screenshot of a computer&#10;&#10;Description automatically generated"/>
             <wp:cNvGraphicFramePr>
               <a:graphicFrameLocks xmlns:a="http://schemas.openxmlformats.org/drawingml/2006/main" noChangeAspect="1"/>
@@ -11547,7 +11580,7 @@
                     </pic:cNvPicPr>
                   </pic:nvPicPr>
                   <pic:blipFill>
-                    <a:blip r:embed="rId28">
+                    <a:blip r:embed="rId27">
                       <a:extLst>
                         <a:ext uri="{28A0092B-C50C-407E-A947-70E740481C1C}">
                           <a14:useLocalDpi xmlns:a14="http://schemas.microsoft.com/office/drawing/2010/main" val="0"/>
@@ -11562,7 +11595,7 @@
                   <pic:spPr bwMode="auto">
                     <a:xfrm>
                       <a:off x="0" y="0"/>
-                      <a:ext cx="8433299" cy="3630102"/>
+                      <a:ext cx="7989494" cy="3439067"/>
                     </a:xfrm>
                     <a:prstGeom prst="rect">
                       <a:avLst/>
@@ -11691,13 +11724,23 @@
         </w:rPr>
         <w:t xml:space="preserve">PREFIX </w:t>
       </w:r>
-      <w:r>
-        <w:rPr>
-          <w:rFonts w:ascii="Verdana" w:hAnsi="Verdana" w:cs="Verdana"/>
-          <w:color w:val="000000"/>
-          <w:kern w:val="0"/>
-        </w:rPr>
-        <w:t>rdf:</w:t>
+      <w:proofErr w:type="spellStart"/>
+      <w:r>
+        <w:rPr>
+          <w:rFonts w:ascii="Verdana" w:hAnsi="Verdana" w:cs="Verdana"/>
+          <w:color w:val="000000"/>
+          <w:kern w:val="0"/>
+        </w:rPr>
+        <w:t>rdf</w:t>
+      </w:r>
+      <w:proofErr w:type="spellEnd"/>
+      <w:r>
+        <w:rPr>
+          <w:rFonts w:ascii="Verdana" w:hAnsi="Verdana" w:cs="Verdana"/>
+          <w:color w:val="000000"/>
+          <w:kern w:val="0"/>
+        </w:rPr>
+        <w:t>:</w:t>
       </w:r>
       <w:r>
         <w:rPr>
@@ -11736,13 +11779,23 @@
         </w:rPr>
         <w:t xml:space="preserve">PREFIX </w:t>
       </w:r>
-      <w:r>
-        <w:rPr>
-          <w:rFonts w:ascii="Verdana" w:hAnsi="Verdana" w:cs="Verdana"/>
-          <w:color w:val="000000"/>
-          <w:kern w:val="0"/>
-        </w:rPr>
-        <w:t>rdfs:</w:t>
+      <w:proofErr w:type="spellStart"/>
+      <w:r>
+        <w:rPr>
+          <w:rFonts w:ascii="Verdana" w:hAnsi="Verdana" w:cs="Verdana"/>
+          <w:color w:val="000000"/>
+          <w:kern w:val="0"/>
+        </w:rPr>
+        <w:t>rdfs</w:t>
+      </w:r>
+      <w:proofErr w:type="spellEnd"/>
+      <w:r>
+        <w:rPr>
+          <w:rFonts w:ascii="Verdana" w:hAnsi="Verdana" w:cs="Verdana"/>
+          <w:color w:val="000000"/>
+          <w:kern w:val="0"/>
+        </w:rPr>
+        <w:t>:</w:t>
       </w:r>
       <w:r>
         <w:rPr>
@@ -11781,13 +11834,23 @@
         </w:rPr>
         <w:t xml:space="preserve">PREFIX </w:t>
       </w:r>
-      <w:r>
-        <w:rPr>
-          <w:rFonts w:ascii="Verdana" w:hAnsi="Verdana" w:cs="Verdana"/>
-          <w:color w:val="000000"/>
-          <w:kern w:val="0"/>
-        </w:rPr>
-        <w:t>xsd:</w:t>
+      <w:proofErr w:type="spellStart"/>
+      <w:r>
+        <w:rPr>
+          <w:rFonts w:ascii="Verdana" w:hAnsi="Verdana" w:cs="Verdana"/>
+          <w:color w:val="000000"/>
+          <w:kern w:val="0"/>
+        </w:rPr>
+        <w:t>xsd</w:t>
+      </w:r>
+      <w:proofErr w:type="spellEnd"/>
+      <w:r>
+        <w:rPr>
+          <w:rFonts w:ascii="Verdana" w:hAnsi="Verdana" w:cs="Verdana"/>
+          <w:color w:val="000000"/>
+          <w:kern w:val="0"/>
+        </w:rPr>
+        <w:t>:</w:t>
       </w:r>
       <w:r>
         <w:rPr>
@@ -11826,13 +11889,23 @@
         </w:rPr>
         <w:t xml:space="preserve">PREFIX </w:t>
       </w:r>
-      <w:r>
-        <w:rPr>
-          <w:rFonts w:ascii="Verdana" w:hAnsi="Verdana" w:cs="Verdana"/>
-          <w:color w:val="000000"/>
-          <w:kern w:val="0"/>
-        </w:rPr>
-        <w:t>ont:</w:t>
+      <w:proofErr w:type="spellStart"/>
+      <w:r>
+        <w:rPr>
+          <w:rFonts w:ascii="Verdana" w:hAnsi="Verdana" w:cs="Verdana"/>
+          <w:color w:val="000000"/>
+          <w:kern w:val="0"/>
+        </w:rPr>
+        <w:t>ont</w:t>
+      </w:r>
+      <w:proofErr w:type="spellEnd"/>
+      <w:r>
+        <w:rPr>
+          <w:rFonts w:ascii="Verdana" w:hAnsi="Verdana" w:cs="Verdana"/>
+          <w:color w:val="000000"/>
+          <w:kern w:val="0"/>
+        </w:rPr>
+        <w:t>:</w:t>
       </w:r>
       <w:r>
         <w:rPr>
@@ -11884,7 +11957,16 @@
           <w:color w:val="AA0D91"/>
           <w:kern w:val="0"/>
         </w:rPr>
-        <w:t xml:space="preserve">SELECT DISTINCT </w:t>
+        <w:t xml:space="preserve">SELECT </w:t>
+      </w:r>
+      <w:proofErr w:type="gramStart"/>
+      <w:r>
+        <w:rPr>
+          <w:rFonts w:ascii="Verdana" w:hAnsi="Verdana" w:cs="Verdana"/>
+          <w:color w:val="AA0D91"/>
+          <w:kern w:val="0"/>
+        </w:rPr>
+        <w:t xml:space="preserve">DISTINCT </w:t>
       </w:r>
       <w:r>
         <w:rPr>
@@ -11894,56 +11976,9 @@
           <w:color w:val="1C00CF"/>
           <w:kern w:val="0"/>
         </w:rPr>
-        <w:t>?actor ?name</w:t>
-      </w:r>
-    </w:p>
-    <w:p>
-      <w:pPr>
-        <w:autoSpaceDE w:val="0"/>
-        <w:autoSpaceDN w:val="0"/>
-        <w:adjustRightInd w:val="0"/>
-        <w:spacing w:after="0" w:line="240" w:lineRule="auto"/>
-        <w:rPr>
-          <w:rFonts w:ascii="Verdana" w:hAnsi="Verdana" w:cs="Verdana"/>
-          <w:color w:val="AA0D91"/>
-          <w:kern w:val="0"/>
-        </w:rPr>
-      </w:pPr>
-      <w:r>
-        <w:rPr>
-          <w:rFonts w:ascii="Verdana" w:hAnsi="Verdana" w:cs="Verdana"/>
-          <w:color w:val="AA0D91"/>
-          <w:kern w:val="0"/>
-        </w:rPr>
-        <w:t xml:space="preserve">WHERE </w:t>
-      </w:r>
-      <w:r>
-        <w:rPr>
-          <w:rFonts w:ascii="Verdana" w:hAnsi="Verdana" w:cs="Verdana"/>
-          <w:kern w:val="0"/>
-        </w:rPr>
-        <w:t>{</w:t>
-      </w:r>
-    </w:p>
-    <w:p>
-      <w:pPr>
-        <w:autoSpaceDE w:val="0"/>
-        <w:autoSpaceDN w:val="0"/>
-        <w:adjustRightInd w:val="0"/>
-        <w:spacing w:after="0" w:line="240" w:lineRule="auto"/>
-        <w:rPr>
-          <w:rFonts w:ascii="Verdana" w:hAnsi="Verdana" w:cs="Verdana"/>
-          <w:kern w:val="0"/>
-        </w:rPr>
-      </w:pPr>
-      <w:r>
-        <w:rPr>
-          <w:rFonts w:ascii="Verdana" w:hAnsi="Verdana" w:cs="Verdana"/>
-          <w:color w:val="AA0D91"/>
-          <w:kern w:val="0"/>
-        </w:rPr>
-        <w:t>  </w:t>
-      </w:r>
+        <w:t>?actor</w:t>
+      </w:r>
+      <w:proofErr w:type="gramEnd"/>
       <w:r>
         <w:rPr>
           <w:rFonts w:ascii="Verdana" w:hAnsi="Verdana" w:cs="Verdana"/>
@@ -11952,59 +11987,57 @@
           <w:color w:val="1C00CF"/>
           <w:kern w:val="0"/>
         </w:rPr>
-        <w:t>?actor</w:t>
-      </w:r>
-      <w:r>
-        <w:rPr>
-          <w:rFonts w:ascii="Verdana" w:hAnsi="Verdana" w:cs="Verdana"/>
-          <w:color w:val="AA0D91"/>
-          <w:kern w:val="0"/>
-        </w:rPr>
-        <w:t xml:space="preserve"> </w:t>
-      </w:r>
-      <w:r>
-        <w:rPr>
-          <w:rFonts w:ascii="Verdana" w:hAnsi="Verdana" w:cs="Verdana"/>
-          <w:color w:val="3F6E74"/>
-          <w:kern w:val="0"/>
-        </w:rPr>
-        <w:t>rdf:type</w:t>
-      </w:r>
-      <w:r>
-        <w:rPr>
-          <w:rFonts w:ascii="Verdana" w:hAnsi="Verdana" w:cs="Verdana"/>
-          <w:color w:val="AA0D91"/>
-          <w:kern w:val="0"/>
-        </w:rPr>
-        <w:t xml:space="preserve"> </w:t>
-      </w:r>
-      <w:r>
-        <w:rPr>
-          <w:rFonts w:ascii="Verdana" w:hAnsi="Verdana" w:cs="Verdana"/>
-          <w:kern w:val="0"/>
-        </w:rPr>
-        <w:t>ont:Actor ;</w:t>
-      </w:r>
-    </w:p>
-    <w:p>
-      <w:pPr>
-        <w:autoSpaceDE w:val="0"/>
-        <w:autoSpaceDN w:val="0"/>
-        <w:adjustRightInd w:val="0"/>
-        <w:spacing w:after="0" w:line="240" w:lineRule="auto"/>
-        <w:rPr>
-          <w:rFonts w:ascii="Verdana" w:hAnsi="Verdana" w:cs="Verdana"/>
-          <w:color w:val="AA0D91"/>
-          <w:kern w:val="0"/>
-        </w:rPr>
-      </w:pPr>
-      <w:r>
-        <w:rPr>
-          <w:rFonts w:ascii="Verdana" w:hAnsi="Verdana" w:cs="Verdana"/>
-          <w:kern w:val="0"/>
-        </w:rPr>
-        <w:t xml:space="preserve">         ont:name </w:t>
-      </w:r>
+        <w:t xml:space="preserve"> ?name</w:t>
+      </w:r>
+    </w:p>
+    <w:p>
+      <w:pPr>
+        <w:autoSpaceDE w:val="0"/>
+        <w:autoSpaceDN w:val="0"/>
+        <w:adjustRightInd w:val="0"/>
+        <w:spacing w:after="0" w:line="240" w:lineRule="auto"/>
+        <w:rPr>
+          <w:rFonts w:ascii="Verdana" w:hAnsi="Verdana" w:cs="Verdana"/>
+          <w:color w:val="AA0D91"/>
+          <w:kern w:val="0"/>
+        </w:rPr>
+      </w:pPr>
+      <w:r>
+        <w:rPr>
+          <w:rFonts w:ascii="Verdana" w:hAnsi="Verdana" w:cs="Verdana"/>
+          <w:color w:val="AA0D91"/>
+          <w:kern w:val="0"/>
+        </w:rPr>
+        <w:t xml:space="preserve">WHERE </w:t>
+      </w:r>
+      <w:r>
+        <w:rPr>
+          <w:rFonts w:ascii="Verdana" w:hAnsi="Verdana" w:cs="Verdana"/>
+          <w:kern w:val="0"/>
+        </w:rPr>
+        <w:t>{</w:t>
+      </w:r>
+    </w:p>
+    <w:p>
+      <w:pPr>
+        <w:autoSpaceDE w:val="0"/>
+        <w:autoSpaceDN w:val="0"/>
+        <w:adjustRightInd w:val="0"/>
+        <w:spacing w:after="0" w:line="240" w:lineRule="auto"/>
+        <w:rPr>
+          <w:rFonts w:ascii="Verdana" w:hAnsi="Verdana" w:cs="Verdana"/>
+          <w:kern w:val="0"/>
+        </w:rPr>
+      </w:pPr>
+      <w:r>
+        <w:rPr>
+          <w:rFonts w:ascii="Verdana" w:hAnsi="Verdana" w:cs="Verdana"/>
+          <w:color w:val="AA0D91"/>
+          <w:kern w:val="0"/>
+        </w:rPr>
+        <w:t>  </w:t>
+      </w:r>
+      <w:proofErr w:type="gramStart"/>
       <w:r>
         <w:rPr>
           <w:rFonts w:ascii="Verdana" w:hAnsi="Verdana" w:cs="Verdana"/>
@@ -12013,41 +12046,94 @@
           <w:color w:val="1C00CF"/>
           <w:kern w:val="0"/>
         </w:rPr>
-        <w:t>?name</w:t>
-      </w:r>
-      <w:r>
-        <w:rPr>
-          <w:rFonts w:ascii="Verdana" w:hAnsi="Verdana" w:cs="Verdana"/>
-          <w:color w:val="AA0D91"/>
-          <w:kern w:val="0"/>
-        </w:rPr>
-        <w:t xml:space="preserve"> </w:t>
-      </w:r>
-      <w:r>
-        <w:rPr>
-          <w:rFonts w:ascii="Verdana" w:hAnsi="Verdana" w:cs="Verdana"/>
-          <w:kern w:val="0"/>
-        </w:rPr>
-        <w:t>;</w:t>
-      </w:r>
-    </w:p>
-    <w:p>
-      <w:pPr>
-        <w:autoSpaceDE w:val="0"/>
-        <w:autoSpaceDN w:val="0"/>
-        <w:adjustRightInd w:val="0"/>
-        <w:spacing w:after="0" w:line="240" w:lineRule="auto"/>
-        <w:rPr>
-          <w:rFonts w:ascii="Verdana" w:hAnsi="Verdana" w:cs="Verdana"/>
-          <w:kern w:val="0"/>
-        </w:rPr>
-      </w:pPr>
-      <w:r>
-        <w:rPr>
-          <w:rFonts w:ascii="Verdana" w:hAnsi="Verdana" w:cs="Verdana"/>
-          <w:kern w:val="0"/>
-        </w:rPr>
-        <w:t xml:space="preserve">         ont:isActorOf </w:t>
+        <w:t>?actor</w:t>
+      </w:r>
+      <w:proofErr w:type="gramEnd"/>
+      <w:r>
+        <w:rPr>
+          <w:rFonts w:ascii="Verdana" w:hAnsi="Verdana" w:cs="Verdana"/>
+          <w:color w:val="AA0D91"/>
+          <w:kern w:val="0"/>
+        </w:rPr>
+        <w:t xml:space="preserve"> </w:t>
+      </w:r>
+      <w:proofErr w:type="spellStart"/>
+      <w:r>
+        <w:rPr>
+          <w:rFonts w:ascii="Verdana" w:hAnsi="Verdana" w:cs="Verdana"/>
+          <w:color w:val="3F6E74"/>
+          <w:kern w:val="0"/>
+        </w:rPr>
+        <w:t>rdf:type</w:t>
+      </w:r>
+      <w:proofErr w:type="spellEnd"/>
+      <w:r>
+        <w:rPr>
+          <w:rFonts w:ascii="Verdana" w:hAnsi="Verdana" w:cs="Verdana"/>
+          <w:color w:val="AA0D91"/>
+          <w:kern w:val="0"/>
+        </w:rPr>
+        <w:t xml:space="preserve"> </w:t>
+      </w:r>
+      <w:proofErr w:type="spellStart"/>
+      <w:r>
+        <w:rPr>
+          <w:rFonts w:ascii="Verdana" w:hAnsi="Verdana" w:cs="Verdana"/>
+          <w:kern w:val="0"/>
+        </w:rPr>
+        <w:t>ont:Actor</w:t>
+      </w:r>
+      <w:proofErr w:type="spellEnd"/>
+      <w:r>
+        <w:rPr>
+          <w:rFonts w:ascii="Verdana" w:hAnsi="Verdana" w:cs="Verdana"/>
+          <w:kern w:val="0"/>
+        </w:rPr>
+        <w:t xml:space="preserve"> ;</w:t>
+      </w:r>
+    </w:p>
+    <w:p>
+      <w:pPr>
+        <w:autoSpaceDE w:val="0"/>
+        <w:autoSpaceDN w:val="0"/>
+        <w:adjustRightInd w:val="0"/>
+        <w:spacing w:after="0" w:line="240" w:lineRule="auto"/>
+        <w:rPr>
+          <w:rFonts w:ascii="Verdana" w:hAnsi="Verdana" w:cs="Verdana"/>
+          <w:color w:val="AA0D91"/>
+          <w:kern w:val="0"/>
+        </w:rPr>
+      </w:pPr>
+      <w:r>
+        <w:rPr>
+          <w:rFonts w:ascii="Verdana" w:hAnsi="Verdana" w:cs="Verdana"/>
+          <w:kern w:val="0"/>
+        </w:rPr>
+        <w:t>         </w:t>
+      </w:r>
+      <w:proofErr w:type="spellStart"/>
+      <w:r>
+        <w:rPr>
+          <w:rFonts w:ascii="Verdana" w:hAnsi="Verdana" w:cs="Verdana"/>
+          <w:kern w:val="0"/>
+        </w:rPr>
+        <w:t>ont:</w:t>
+      </w:r>
+      <w:proofErr w:type="gramStart"/>
+      <w:r>
+        <w:rPr>
+          <w:rFonts w:ascii="Verdana" w:hAnsi="Verdana" w:cs="Verdana"/>
+          <w:kern w:val="0"/>
+        </w:rPr>
+        <w:t>name</w:t>
+      </w:r>
+      <w:proofErr w:type="spellEnd"/>
+      <w:r>
+        <w:rPr>
+          <w:rFonts w:ascii="Verdana" w:hAnsi="Verdana" w:cs="Verdana"/>
+          <w:kern w:val="0"/>
+        </w:rPr>
+        <w:t xml:space="preserve"> </w:t>
       </w:r>
       <w:r>
         <w:rPr>
@@ -12057,36 +12143,61 @@
           <w:color w:val="1C00CF"/>
           <w:kern w:val="0"/>
         </w:rPr>
-        <w:t>?movie</w:t>
-      </w:r>
-      <w:r>
-        <w:rPr>
-          <w:rFonts w:ascii="Verdana" w:hAnsi="Verdana" w:cs="Verdana"/>
-          <w:color w:val="AA0D91"/>
-          <w:kern w:val="0"/>
-        </w:rPr>
-        <w:t xml:space="preserve"> </w:t>
-      </w:r>
-      <w:r>
-        <w:rPr>
-          <w:rFonts w:ascii="Verdana" w:hAnsi="Verdana" w:cs="Verdana"/>
-          <w:kern w:val="0"/>
-        </w:rPr>
-        <w:t>.</w:t>
-      </w:r>
-    </w:p>
-    <w:p>
-      <w:pPr>
-        <w:autoSpaceDE w:val="0"/>
-        <w:autoSpaceDN w:val="0"/>
-        <w:adjustRightInd w:val="0"/>
-        <w:spacing w:after="0" w:line="240" w:lineRule="auto"/>
-        <w:rPr>
-          <w:rFonts w:ascii="Verdana" w:hAnsi="Verdana" w:cs="Verdana"/>
-          <w:color w:val="AA0D91"/>
-          <w:kern w:val="0"/>
-        </w:rPr>
-      </w:pPr>
+        <w:t>?name</w:t>
+      </w:r>
+      <w:proofErr w:type="gramEnd"/>
+      <w:r>
+        <w:rPr>
+          <w:rFonts w:ascii="Verdana" w:hAnsi="Verdana" w:cs="Verdana"/>
+          <w:color w:val="AA0D91"/>
+          <w:kern w:val="0"/>
+        </w:rPr>
+        <w:t xml:space="preserve"> </w:t>
+      </w:r>
+      <w:r>
+        <w:rPr>
+          <w:rFonts w:ascii="Verdana" w:hAnsi="Verdana" w:cs="Verdana"/>
+          <w:kern w:val="0"/>
+        </w:rPr>
+        <w:t>;</w:t>
+      </w:r>
+    </w:p>
+    <w:p>
+      <w:pPr>
+        <w:autoSpaceDE w:val="0"/>
+        <w:autoSpaceDN w:val="0"/>
+        <w:adjustRightInd w:val="0"/>
+        <w:spacing w:after="0" w:line="240" w:lineRule="auto"/>
+        <w:rPr>
+          <w:rFonts w:ascii="Verdana" w:hAnsi="Verdana" w:cs="Verdana"/>
+          <w:kern w:val="0"/>
+        </w:rPr>
+      </w:pPr>
+      <w:r>
+        <w:rPr>
+          <w:rFonts w:ascii="Verdana" w:hAnsi="Verdana" w:cs="Verdana"/>
+          <w:kern w:val="0"/>
+        </w:rPr>
+        <w:t>         </w:t>
+      </w:r>
+      <w:proofErr w:type="spellStart"/>
+      <w:proofErr w:type="gramStart"/>
+      <w:r>
+        <w:rPr>
+          <w:rFonts w:ascii="Verdana" w:hAnsi="Verdana" w:cs="Verdana"/>
+          <w:kern w:val="0"/>
+        </w:rPr>
+        <w:t>ont:isActorOf</w:t>
+      </w:r>
+      <w:proofErr w:type="spellEnd"/>
+      <w:proofErr w:type="gramEnd"/>
+      <w:r>
+        <w:rPr>
+          <w:rFonts w:ascii="Verdana" w:hAnsi="Verdana" w:cs="Verdana"/>
+          <w:kern w:val="0"/>
+        </w:rPr>
+        <w:t xml:space="preserve"> </w:t>
+      </w:r>
       <w:r>
         <w:rPr>
           <w:rFonts w:ascii="Verdana" w:hAnsi="Verdana" w:cs="Verdana"/>
@@ -12095,23 +12206,36 @@
           <w:color w:val="1C00CF"/>
           <w:kern w:val="0"/>
         </w:rPr>
-        <w:t>  ?movie</w:t>
-      </w:r>
-      <w:r>
-        <w:rPr>
-          <w:rFonts w:ascii="Verdana" w:hAnsi="Verdana" w:cs="Verdana"/>
-          <w:color w:val="AA0D91"/>
-          <w:kern w:val="0"/>
-        </w:rPr>
-        <w:t xml:space="preserve"> </w:t>
-      </w:r>
-      <w:r>
-        <w:rPr>
-          <w:rFonts w:ascii="Verdana" w:hAnsi="Verdana" w:cs="Verdana"/>
-          <w:kern w:val="0"/>
-        </w:rPr>
-        <w:t xml:space="preserve">ont:hasDirector </w:t>
-      </w:r>
+        <w:t>?movie</w:t>
+      </w:r>
+      <w:r>
+        <w:rPr>
+          <w:rFonts w:ascii="Verdana" w:hAnsi="Verdana" w:cs="Verdana"/>
+          <w:color w:val="AA0D91"/>
+          <w:kern w:val="0"/>
+        </w:rPr>
+        <w:t xml:space="preserve"> </w:t>
+      </w:r>
+      <w:r>
+        <w:rPr>
+          <w:rFonts w:ascii="Verdana" w:hAnsi="Verdana" w:cs="Verdana"/>
+          <w:kern w:val="0"/>
+        </w:rPr>
+        <w:t>.</w:t>
+      </w:r>
+    </w:p>
+    <w:p>
+      <w:pPr>
+        <w:autoSpaceDE w:val="0"/>
+        <w:autoSpaceDN w:val="0"/>
+        <w:adjustRightInd w:val="0"/>
+        <w:spacing w:after="0" w:line="240" w:lineRule="auto"/>
+        <w:rPr>
+          <w:rFonts w:ascii="Verdana" w:hAnsi="Verdana" w:cs="Verdana"/>
+          <w:color w:val="AA0D91"/>
+          <w:kern w:val="0"/>
+        </w:rPr>
+      </w:pPr>
       <w:r>
         <w:rPr>
           <w:rFonts w:ascii="Verdana" w:hAnsi="Verdana" w:cs="Verdana"/>
@@ -12120,6 +12244,52 @@
           <w:color w:val="1C00CF"/>
           <w:kern w:val="0"/>
         </w:rPr>
+        <w:t>  </w:t>
+      </w:r>
+      <w:proofErr w:type="gramStart"/>
+      <w:r>
+        <w:rPr>
+          <w:rFonts w:ascii="Verdana" w:hAnsi="Verdana" w:cs="Verdana"/>
+          <w:b/>
+          <w:bCs/>
+          <w:color w:val="1C00CF"/>
+          <w:kern w:val="0"/>
+        </w:rPr>
+        <w:t>?movie</w:t>
+      </w:r>
+      <w:proofErr w:type="gramEnd"/>
+      <w:r>
+        <w:rPr>
+          <w:rFonts w:ascii="Verdana" w:hAnsi="Verdana" w:cs="Verdana"/>
+          <w:color w:val="AA0D91"/>
+          <w:kern w:val="0"/>
+        </w:rPr>
+        <w:t xml:space="preserve"> </w:t>
+      </w:r>
+      <w:proofErr w:type="spellStart"/>
+      <w:r>
+        <w:rPr>
+          <w:rFonts w:ascii="Verdana" w:hAnsi="Verdana" w:cs="Verdana"/>
+          <w:kern w:val="0"/>
+        </w:rPr>
+        <w:t>ont:hasDirector</w:t>
+      </w:r>
+      <w:proofErr w:type="spellEnd"/>
+      <w:r>
+        <w:rPr>
+          <w:rFonts w:ascii="Verdana" w:hAnsi="Verdana" w:cs="Verdana"/>
+          <w:kern w:val="0"/>
+        </w:rPr>
+        <w:t xml:space="preserve"> </w:t>
+      </w:r>
+      <w:r>
+        <w:rPr>
+          <w:rFonts w:ascii="Verdana" w:hAnsi="Verdana" w:cs="Verdana"/>
+          <w:b/>
+          <w:bCs/>
+          <w:color w:val="1C00CF"/>
+          <w:kern w:val="0"/>
+        </w:rPr>
         <w:t>?actor</w:t>
       </w:r>
       <w:r>
@@ -12166,9 +12336,9 @@
           <w:bdr w:val="none" w:sz="0" w:space="0" w:color="auto" w:frame="1"/>
         </w:rPr>
         <w:drawing>
-          <wp:inline distT="0" distB="0" distL="0" distR="0" wp14:anchorId="10A92E4F" wp14:editId="2E2DD1E2">
-            <wp:extent cx="8300546" cy="3086100"/>
-            <wp:effectExtent l="0" t="0" r="5715" b="0"/>
+          <wp:inline distT="0" distB="0" distL="0" distR="0" wp14:anchorId="10A92E4F" wp14:editId="013E85E3">
+            <wp:extent cx="5943600" cy="2209800"/>
+            <wp:effectExtent l="0" t="0" r="0" b="0"/>
             <wp:docPr id="1928875811" name="Picture 2" descr="A screenshot of a computer&#10;&#10;Description automatically generated"/>
             <wp:cNvGraphicFramePr>
               <a:graphicFrameLocks xmlns:a="http://schemas.openxmlformats.org/drawingml/2006/main" noChangeAspect="1"/>
@@ -12183,7 +12353,7 @@
                     </pic:cNvPicPr>
                   </pic:nvPicPr>
                   <pic:blipFill>
-                    <a:blip r:embed="rId29" cstate="print">
+                    <a:blip r:embed="rId28" cstate="print">
                       <a:extLst>
                         <a:ext uri="{28A0092B-C50C-407E-A947-70E740481C1C}">
                           <a14:useLocalDpi xmlns:a14="http://schemas.microsoft.com/office/drawing/2010/main" val="0"/>
@@ -12198,7 +12368,7 @@
                   <pic:spPr bwMode="auto">
                     <a:xfrm>
                       <a:off x="0" y="0"/>
-                      <a:ext cx="8305921" cy="3088099"/>
+                      <a:ext cx="5943600" cy="2209800"/>
                     </a:xfrm>
                     <a:prstGeom prst="rect">
                       <a:avLst/>
@@ -12218,6 +12388,9 @@
     <w:p/>
     <w:p/>
     <w:p/>
+    <w:p/>
+    <w:p/>
+    <w:p/>
     <w:p>
       <w:pPr>
         <w:pStyle w:val="ListParagraph"/>
@@ -12329,13 +12502,23 @@
         </w:rPr>
         <w:t xml:space="preserve">PREFIX </w:t>
       </w:r>
-      <w:r>
-        <w:rPr>
-          <w:rFonts w:ascii="Verdana" w:hAnsi="Verdana" w:cs="Verdana"/>
-          <w:color w:val="000000"/>
-          <w:kern w:val="0"/>
-        </w:rPr>
-        <w:t>rdf:</w:t>
+      <w:proofErr w:type="spellStart"/>
+      <w:r>
+        <w:rPr>
+          <w:rFonts w:ascii="Verdana" w:hAnsi="Verdana" w:cs="Verdana"/>
+          <w:color w:val="000000"/>
+          <w:kern w:val="0"/>
+        </w:rPr>
+        <w:t>rdf</w:t>
+      </w:r>
+      <w:proofErr w:type="spellEnd"/>
+      <w:r>
+        <w:rPr>
+          <w:rFonts w:ascii="Verdana" w:hAnsi="Verdana" w:cs="Verdana"/>
+          <w:color w:val="000000"/>
+          <w:kern w:val="0"/>
+        </w:rPr>
+        <w:t>:</w:t>
       </w:r>
       <w:r>
         <w:rPr>
@@ -12374,13 +12557,23 @@
         </w:rPr>
         <w:t xml:space="preserve">PREFIX </w:t>
       </w:r>
-      <w:r>
-        <w:rPr>
-          <w:rFonts w:ascii="Verdana" w:hAnsi="Verdana" w:cs="Verdana"/>
-          <w:color w:val="000000"/>
-          <w:kern w:val="0"/>
-        </w:rPr>
-        <w:t>rdfs:</w:t>
+      <w:proofErr w:type="spellStart"/>
+      <w:r>
+        <w:rPr>
+          <w:rFonts w:ascii="Verdana" w:hAnsi="Verdana" w:cs="Verdana"/>
+          <w:color w:val="000000"/>
+          <w:kern w:val="0"/>
+        </w:rPr>
+        <w:t>rdfs</w:t>
+      </w:r>
+      <w:proofErr w:type="spellEnd"/>
+      <w:r>
+        <w:rPr>
+          <w:rFonts w:ascii="Verdana" w:hAnsi="Verdana" w:cs="Verdana"/>
+          <w:color w:val="000000"/>
+          <w:kern w:val="0"/>
+        </w:rPr>
+        <w:t>:</w:t>
       </w:r>
       <w:r>
         <w:rPr>
@@ -12419,13 +12612,23 @@
         </w:rPr>
         <w:t xml:space="preserve">PREFIX </w:t>
       </w:r>
-      <w:r>
-        <w:rPr>
-          <w:rFonts w:ascii="Verdana" w:hAnsi="Verdana" w:cs="Verdana"/>
-          <w:color w:val="000000"/>
-          <w:kern w:val="0"/>
-        </w:rPr>
-        <w:t>xsd:</w:t>
+      <w:proofErr w:type="spellStart"/>
+      <w:r>
+        <w:rPr>
+          <w:rFonts w:ascii="Verdana" w:hAnsi="Verdana" w:cs="Verdana"/>
+          <w:color w:val="000000"/>
+          <w:kern w:val="0"/>
+        </w:rPr>
+        <w:t>xsd</w:t>
+      </w:r>
+      <w:proofErr w:type="spellEnd"/>
+      <w:r>
+        <w:rPr>
+          <w:rFonts w:ascii="Verdana" w:hAnsi="Verdana" w:cs="Verdana"/>
+          <w:color w:val="000000"/>
+          <w:kern w:val="0"/>
+        </w:rPr>
+        <w:t>:</w:t>
       </w:r>
       <w:r>
         <w:rPr>
@@ -12464,13 +12667,23 @@
         </w:rPr>
         <w:t xml:space="preserve">PREFIX </w:t>
       </w:r>
-      <w:r>
-        <w:rPr>
-          <w:rFonts w:ascii="Verdana" w:hAnsi="Verdana" w:cs="Verdana"/>
-          <w:color w:val="000000"/>
-          <w:kern w:val="0"/>
-        </w:rPr>
-        <w:t>ont:</w:t>
+      <w:proofErr w:type="spellStart"/>
+      <w:r>
+        <w:rPr>
+          <w:rFonts w:ascii="Verdana" w:hAnsi="Verdana" w:cs="Verdana"/>
+          <w:color w:val="000000"/>
+          <w:kern w:val="0"/>
+        </w:rPr>
+        <w:t>ont</w:t>
+      </w:r>
+      <w:proofErr w:type="spellEnd"/>
+      <w:r>
+        <w:rPr>
+          <w:rFonts w:ascii="Verdana" w:hAnsi="Verdana" w:cs="Verdana"/>
+          <w:color w:val="000000"/>
+          <w:kern w:val="0"/>
+        </w:rPr>
+        <w:t>:</w:t>
       </w:r>
       <w:r>
         <w:rPr>
@@ -12568,6 +12781,7 @@
         </w:rPr>
         <w:t>  </w:t>
       </w:r>
+      <w:proofErr w:type="gramStart"/>
       <w:r>
         <w:rPr>
           <w:rFonts w:ascii="Verdana" w:eastAsiaTheme="minorHAnsi" w:hAnsi="Verdana" w:cs="Verdana"/>
@@ -12581,6 +12795,7 @@
         </w:rPr>
         <w:t>?movie</w:t>
       </w:r>
+      <w:proofErr w:type="gramEnd"/>
       <w:r>
         <w:rPr>
           <w:rFonts w:ascii="Verdana" w:hAnsi="Verdana" w:cs="Courier New"/>
@@ -12590,6 +12805,7 @@
         </w:rPr>
         <w:t xml:space="preserve"> </w:t>
       </w:r>
+      <w:proofErr w:type="spellStart"/>
       <w:r>
         <w:rPr>
           <w:rFonts w:ascii="Verdana" w:eastAsiaTheme="minorHAnsi" w:hAnsi="Verdana" w:cs="Verdana"/>
@@ -12601,6 +12817,7 @@
         </w:rPr>
         <w:t>rdf:type</w:t>
       </w:r>
+      <w:proofErr w:type="spellEnd"/>
       <w:r>
         <w:rPr>
           <w:rFonts w:ascii="Verdana" w:hAnsi="Verdana" w:cs="Courier New"/>
@@ -12608,7 +12825,27 @@
           <w:sz w:val="21"/>
           <w:szCs w:val="21"/>
         </w:rPr>
-        <w:t xml:space="preserve"> ont:Movie .</w:t>
+        <w:t xml:space="preserve"> </w:t>
+      </w:r>
+      <w:proofErr w:type="spellStart"/>
+      <w:r>
+        <w:rPr>
+          <w:rFonts w:ascii="Verdana" w:hAnsi="Verdana" w:cs="Courier New"/>
+          <w:color w:val="000000"/>
+          <w:sz w:val="21"/>
+          <w:szCs w:val="21"/>
+        </w:rPr>
+        <w:t>ont:Movie</w:t>
+      </w:r>
+      <w:proofErr w:type="spellEnd"/>
+      <w:r>
+        <w:rPr>
+          <w:rFonts w:ascii="Verdana" w:hAnsi="Verdana" w:cs="Courier New"/>
+          <w:color w:val="000000"/>
+          <w:sz w:val="21"/>
+          <w:szCs w:val="21"/>
+        </w:rPr>
+        <w:t xml:space="preserve"> .</w:t>
       </w:r>
     </w:p>
     <w:p>
@@ -12668,17 +12905,9 @@
           <w:lang w:val="en-US" w:eastAsia="en-US"/>
           <w14:ligatures w14:val="standardContextual"/>
         </w:rPr>
-        <w:t>    ?movie</w:t>
-      </w:r>
-      <w:r>
-        <w:rPr>
-          <w:rFonts w:ascii="Verdana" w:hAnsi="Verdana" w:cs="Courier New"/>
-          <w:color w:val="000000"/>
-          <w:sz w:val="21"/>
-          <w:szCs w:val="21"/>
-        </w:rPr>
-        <w:t xml:space="preserve"> ont:hasGenre </w:t>
-      </w:r>
+        <w:t>    </w:t>
+      </w:r>
+      <w:proofErr w:type="gramStart"/>
       <w:r>
         <w:rPr>
           <w:rFonts w:ascii="Verdana" w:eastAsiaTheme="minorHAnsi" w:hAnsi="Verdana" w:cs="Verdana"/>
@@ -12690,8 +12919,9 @@
           <w:lang w:val="en-US" w:eastAsia="en-US"/>
           <w14:ligatures w14:val="standardContextual"/>
         </w:rPr>
-        <w:t>?genre</w:t>
-      </w:r>
+        <w:t>?movie</w:t>
+      </w:r>
+      <w:proofErr w:type="gramEnd"/>
       <w:r>
         <w:rPr>
           <w:rFonts w:ascii="Verdana" w:hAnsi="Verdana" w:cs="Courier New"/>
@@ -12699,17 +12929,9 @@
           <w:sz w:val="21"/>
           <w:szCs w:val="21"/>
         </w:rPr>
-        <w:t xml:space="preserve"> .</w:t>
-      </w:r>
-    </w:p>
-    <w:p>
-      <w:pPr>
-        <w:pStyle w:val="NormalWeb"/>
-        <w:spacing w:before="0" w:beforeAutospacing="0" w:after="0" w:afterAutospacing="0"/>
-        <w:rPr>
-          <w:rFonts w:ascii="Verdana" w:hAnsi="Verdana"/>
-        </w:rPr>
-      </w:pPr>
+        <w:t xml:space="preserve"> </w:t>
+      </w:r>
+      <w:proofErr w:type="spellStart"/>
       <w:r>
         <w:rPr>
           <w:rFonts w:ascii="Verdana" w:hAnsi="Verdana" w:cs="Courier New"/>
@@ -12717,28 +12939,17 @@
           <w:sz w:val="21"/>
           <w:szCs w:val="21"/>
         </w:rPr>
-        <w:t>    </w:t>
-      </w:r>
-      <w:r>
-        <w:rPr>
-          <w:rFonts w:ascii="Verdana" w:eastAsiaTheme="minorHAnsi" w:hAnsi="Verdana" w:cs="Verdana"/>
-          <w:color w:val="AA0D91"/>
-          <w:sz w:val="22"/>
-          <w:szCs w:val="22"/>
-          <w:lang w:val="en-US" w:eastAsia="en-US"/>
-          <w14:ligatures w14:val="standardContextual"/>
-        </w:rPr>
-        <w:t>FILTER</w:t>
-      </w:r>
-      <w:r>
-        <w:rPr>
-          <w:rFonts w:ascii="Verdana" w:eastAsiaTheme="minorHAnsi" w:hAnsi="Verdana" w:cs="Verdana"/>
-          <w:sz w:val="22"/>
-          <w:szCs w:val="22"/>
-          <w:lang w:val="en-US" w:eastAsia="en-US"/>
-          <w14:ligatures w14:val="standardContextual"/>
-        </w:rPr>
-        <w:t>(</w:t>
+        <w:t>ont:hasGenre</w:t>
+      </w:r>
+      <w:proofErr w:type="spellEnd"/>
+      <w:r>
+        <w:rPr>
+          <w:rFonts w:ascii="Verdana" w:hAnsi="Verdana" w:cs="Courier New"/>
+          <w:color w:val="000000"/>
+          <w:sz w:val="21"/>
+          <w:szCs w:val="21"/>
+        </w:rPr>
+        <w:t xml:space="preserve"> </w:t>
       </w:r>
       <w:r>
         <w:rPr>
@@ -12760,7 +12971,7 @@
           <w:sz w:val="21"/>
           <w:szCs w:val="21"/>
         </w:rPr>
-        <w:t xml:space="preserve"> = "Comedy")</w:t>
+        <w:t xml:space="preserve"> .</w:t>
       </w:r>
     </w:p>
     <w:p>
@@ -12778,7 +12989,52 @@
           <w:sz w:val="21"/>
           <w:szCs w:val="21"/>
         </w:rPr>
-        <w:t>  }</w:t>
+        <w:t>    </w:t>
+      </w:r>
+      <w:proofErr w:type="gramStart"/>
+      <w:r>
+        <w:rPr>
+          <w:rFonts w:ascii="Verdana" w:eastAsiaTheme="minorHAnsi" w:hAnsi="Verdana" w:cs="Verdana"/>
+          <w:color w:val="AA0D91"/>
+          <w:sz w:val="22"/>
+          <w:szCs w:val="22"/>
+          <w:lang w:val="en-US" w:eastAsia="en-US"/>
+          <w14:ligatures w14:val="standardContextual"/>
+        </w:rPr>
+        <w:t>FILTER</w:t>
+      </w:r>
+      <w:r>
+        <w:rPr>
+          <w:rFonts w:ascii="Verdana" w:eastAsiaTheme="minorHAnsi" w:hAnsi="Verdana" w:cs="Verdana"/>
+          <w:sz w:val="22"/>
+          <w:szCs w:val="22"/>
+          <w:lang w:val="en-US" w:eastAsia="en-US"/>
+          <w14:ligatures w14:val="standardContextual"/>
+        </w:rPr>
+        <w:t>(</w:t>
+      </w:r>
+      <w:proofErr w:type="gramEnd"/>
+      <w:r>
+        <w:rPr>
+          <w:rFonts w:ascii="Verdana" w:eastAsiaTheme="minorHAnsi" w:hAnsi="Verdana" w:cs="Verdana"/>
+          <w:b/>
+          <w:bCs/>
+          <w:color w:val="1C00CF"/>
+          <w:sz w:val="22"/>
+          <w:szCs w:val="22"/>
+          <w:lang w:val="en-US" w:eastAsia="en-US"/>
+          <w14:ligatures w14:val="standardContextual"/>
+        </w:rPr>
+        <w:t>?genre</w:t>
+      </w:r>
+      <w:r>
+        <w:rPr>
+          <w:rFonts w:ascii="Verdana" w:hAnsi="Verdana" w:cs="Courier New"/>
+          <w:color w:val="000000"/>
+          <w:sz w:val="21"/>
+          <w:szCs w:val="21"/>
+        </w:rPr>
+        <w:t xml:space="preserve"> = "Comedy")</w:t>
       </w:r>
     </w:p>
     <w:p>
@@ -12796,8 +13052,112 @@
           <w:sz w:val="21"/>
           <w:szCs w:val="21"/>
         </w:rPr>
+        <w:t>  }</w:t>
+      </w:r>
+    </w:p>
+    <w:p>
+      <w:pPr>
+        <w:pStyle w:val="NormalWeb"/>
+        <w:spacing w:before="0" w:beforeAutospacing="0" w:after="0" w:afterAutospacing="0"/>
+        <w:rPr>
+          <w:rFonts w:ascii="Verdana" w:hAnsi="Verdana" w:cs="Courier New"/>
+          <w:color w:val="000000"/>
+          <w:sz w:val="21"/>
+          <w:szCs w:val="21"/>
+        </w:rPr>
+      </w:pPr>
+      <w:r>
+        <w:rPr>
+          <w:rFonts w:ascii="Verdana" w:hAnsi="Verdana" w:cs="Courier New"/>
+          <w:color w:val="000000"/>
+          <w:sz w:val="21"/>
+          <w:szCs w:val="21"/>
+        </w:rPr>
         <w:t>}</w:t>
       </w:r>
+    </w:p>
+    <w:p>
+      <w:pPr>
+        <w:pStyle w:val="NormalWeb"/>
+        <w:spacing w:before="0" w:beforeAutospacing="0" w:after="0" w:afterAutospacing="0"/>
+        <w:rPr>
+          <w:rFonts w:ascii="Verdana" w:hAnsi="Verdana" w:cs="Courier New"/>
+          <w:color w:val="000000"/>
+          <w:sz w:val="21"/>
+          <w:szCs w:val="21"/>
+        </w:rPr>
+      </w:pPr>
+    </w:p>
+    <w:p>
+      <w:pPr>
+        <w:pStyle w:val="NormalWeb"/>
+        <w:spacing w:before="0" w:beforeAutospacing="0" w:after="0" w:afterAutospacing="0"/>
+        <w:rPr>
+          <w:rFonts w:ascii="Verdana" w:hAnsi="Verdana"/>
+        </w:rPr>
+      </w:pPr>
+      <w:r>
+        <w:rPr>
+          <w:noProof/>
+        </w:rPr>
+        <w:drawing>
+          <wp:inline distT="0" distB="0" distL="0" distR="0" wp14:anchorId="3FF29C6F" wp14:editId="69BC862B">
+            <wp:extent cx="3886200" cy="3039110"/>
+            <wp:effectExtent l="0" t="0" r="0" b="8890"/>
+            <wp:docPr id="1180392240" name="Picture 1" descr="A screenshot of a computer code&#10;&#10;Description automatically generated"/>
+            <wp:cNvGraphicFramePr>
+              <a:graphicFrameLocks xmlns:a="http://schemas.openxmlformats.org/drawingml/2006/main" noChangeAspect="1"/>
+            </wp:cNvGraphicFramePr>
+            <a:graphic xmlns:a="http://schemas.openxmlformats.org/drawingml/2006/main">
+              <a:graphicData uri="http://schemas.openxmlformats.org/drawingml/2006/picture">
+                <pic:pic xmlns:pic="http://schemas.openxmlformats.org/drawingml/2006/picture">
+                  <pic:nvPicPr>
+                    <pic:cNvPr id="1180392240" name="Picture 1" descr="A screenshot of a computer code&#10;&#10;Description automatically generated"/>
+                    <pic:cNvPicPr>
+                      <a:picLocks noChangeAspect="1" noChangeArrowheads="1"/>
+                    </pic:cNvPicPr>
+                  </pic:nvPicPr>
+                  <pic:blipFill>
+                    <a:blip r:embed="rId29">
+                      <a:extLst>
+                        <a:ext uri="{28A0092B-C50C-407E-A947-70E740481C1C}">
+                          <a14:useLocalDpi xmlns:a14="http://schemas.microsoft.com/office/drawing/2010/main" val="0"/>
+                        </a:ext>
+                      </a:extLst>
+                    </a:blip>
+                    <a:srcRect/>
+                    <a:stretch>
+                      <a:fillRect/>
+                    </a:stretch>
+                  </pic:blipFill>
+                  <pic:spPr bwMode="auto">
+                    <a:xfrm>
+                      <a:off x="0" y="0"/>
+                      <a:ext cx="3890241" cy="3042270"/>
+                    </a:xfrm>
+                    <a:prstGeom prst="rect">
+                      <a:avLst/>
+                    </a:prstGeom>
+                    <a:noFill/>
+                    <a:ln>
+                      <a:noFill/>
+                    </a:ln>
+                  </pic:spPr>
+                </pic:pic>
+              </a:graphicData>
+            </a:graphic>
+          </wp:inline>
+        </w:drawing>
+      </w:r>
+    </w:p>
+    <w:p>
+      <w:pPr>
+        <w:pStyle w:val="NormalWeb"/>
+        <w:spacing w:before="0" w:beforeAutospacing="0" w:after="0" w:afterAutospacing="0"/>
+        <w:rPr>
+          <w:rFonts w:ascii="Verdana" w:hAnsi="Verdana"/>
+        </w:rPr>
+      </w:pPr>
     </w:p>
     <w:p>
       <w:pPr>
@@ -12816,36 +13176,95 @@
         </w:numPr>
         <w:spacing w:before="0" w:beforeAutospacing="0" w:after="0" w:afterAutospacing="0"/>
         <w:rPr>
-          <w:rFonts w:asciiTheme="minorHAnsi" w:eastAsiaTheme="minorHAnsi" w:hAnsiTheme="minorHAnsi" w:cstheme="minorBidi"/>
+          <w:rFonts w:asciiTheme="minorHAnsi" w:hAnsiTheme="minorHAnsi" w:cstheme="majorBidi"/>
           <w:b/>
           <w:bCs/>
-          <w:kern w:val="2"/>
+        </w:rPr>
+      </w:pPr>
+      <w:r>
+        <w:rPr>
+          <w:rFonts w:asciiTheme="minorHAnsi" w:hAnsiTheme="minorHAnsi" w:cstheme="majorBidi"/>
+          <w:b/>
+          <w:bCs/>
+          <w:color w:val="000000"/>
+        </w:rPr>
+        <w:lastRenderedPageBreak/>
+        <w:t xml:space="preserve">Query 10: </w:t>
+      </w:r>
+      <w:r>
+        <w:rPr>
+          <w:rFonts w:asciiTheme="minorHAnsi" w:hAnsiTheme="minorHAnsi" w:cstheme="majorBidi"/>
+          <w:b/>
+          <w:bCs/>
+          <w:i/>
+          <w:iCs/>
+          <w:color w:val="000000"/>
+        </w:rPr>
+        <w:t xml:space="preserve">A query that contains a DESCRIBE query form with nested </w:t>
+      </w:r>
+      <w:proofErr w:type="gramStart"/>
+      <w:r>
+        <w:rPr>
+          <w:rFonts w:asciiTheme="minorHAnsi" w:hAnsiTheme="minorHAnsi" w:cstheme="majorBidi"/>
+          <w:b/>
+          <w:bCs/>
+          <w:i/>
+          <w:iCs/>
+          <w:color w:val="000000"/>
+        </w:rPr>
+        <w:t>properties</w:t>
+      </w:r>
+      <w:proofErr w:type="gramEnd"/>
+    </w:p>
+    <w:p>
+      <w:pPr>
+        <w:pStyle w:val="ListParagraph"/>
+        <w:rPr>
+          <w:rFonts w:cstheme="majorBidi"/>
+          <w:color w:val="0D0D0D"/>
+        </w:rPr>
+      </w:pPr>
+      <w:r>
+        <w:rPr>
+          <w:rFonts w:cstheme="majorBidi"/>
+          <w:color w:val="000000"/>
+        </w:rPr>
+        <w:t xml:space="preserve">Query 10: </w:t>
+      </w:r>
+      <w:r>
+        <w:rPr>
+          <w:rFonts w:cstheme="majorBidi"/>
+          <w:color w:val="0D0D0D"/>
+        </w:rPr>
+        <w:t>Describes information about the Actor class in the ontology.</w:t>
+      </w:r>
+    </w:p>
+    <w:p>
+      <w:pPr>
+        <w:pStyle w:val="NormalWeb"/>
+        <w:spacing w:before="0" w:beforeAutospacing="0" w:after="0" w:afterAutospacing="0"/>
+        <w:rPr>
+          <w:rFonts w:ascii="Verdana" w:hAnsi="Verdana"/>
+          <w:color w:val="000000"/>
+        </w:rPr>
+      </w:pPr>
+      <w:r>
+        <w:rPr>
+          <w:rFonts w:ascii="Verdana" w:eastAsiaTheme="minorHAnsi" w:hAnsi="Verdana" w:cs="Verdana"/>
+          <w:color w:val="AA0D91"/>
           <w:sz w:val="22"/>
           <w:szCs w:val="22"/>
           <w:lang w:val="en-US" w:eastAsia="en-US"/>
           <w14:ligatures w14:val="standardContextual"/>
         </w:rPr>
-      </w:pPr>
-      <w:r>
-        <w:rPr>
-          <w:rFonts w:asciiTheme="minorHAnsi" w:eastAsiaTheme="minorHAnsi" w:hAnsiTheme="minorHAnsi" w:cstheme="minorBidi"/>
-          <w:b/>
-          <w:bCs/>
-          <w:kern w:val="2"/>
-          <w:sz w:val="22"/>
-          <w:szCs w:val="22"/>
-          <w:lang w:val="en-US" w:eastAsia="en-US"/>
-          <w14:ligatures w14:val="standardContextual"/>
-        </w:rPr>
-        <w:t>Query 10: A query that contains a DESCRIBE query form with nested properties</w:t>
-      </w:r>
-    </w:p>
-    <w:p>
-      <w:pPr>
-        <w:pStyle w:val="ListParagraph"/>
-      </w:pPr>
-      <w:r>
-        <w:t>Query 10: Describes information about the Actor class in the ontology.</w:t>
+        <w:t xml:space="preserve">DESCRIBE </w:t>
+      </w:r>
+      <w:r>
+        <w:rPr>
+          <w:rFonts w:ascii="Verdana" w:hAnsi="Verdana"/>
+          <w:color w:val="000000"/>
+        </w:rPr>
+        <w:t>&lt;http://www.semanticweb.org/dataset/ontologies/2024/4/moviesV1#Actor&gt;</w:t>
       </w:r>
     </w:p>
     <w:p>
@@ -12854,30 +13273,97 @@
         <w:spacing w:before="0" w:beforeAutospacing="0" w:after="0" w:afterAutospacing="0"/>
         <w:rPr>
           <w:rFonts w:ascii="Verdana" w:hAnsi="Verdana"/>
-          <w:sz w:val="22"/>
-          <w:szCs w:val="22"/>
-        </w:rPr>
-      </w:pPr>
-      <w:r>
-        <w:rPr>
-          <w:rFonts w:ascii="Verdana" w:eastAsiaTheme="minorHAnsi" w:hAnsi="Verdana" w:cs="Verdana"/>
-          <w:color w:val="AA0D91"/>
-          <w:sz w:val="20"/>
-          <w:szCs w:val="20"/>
-          <w:lang w:val="en-US" w:eastAsia="en-US"/>
-          <w14:ligatures w14:val="standardContextual"/>
-        </w:rPr>
-        <w:t xml:space="preserve">DESCRIBE </w:t>
-      </w:r>
-      <w:r>
-        <w:rPr>
-          <w:rFonts w:ascii="Verdana" w:hAnsi="Verdana"/>
-          <w:color w:val="000000"/>
-          <w:sz w:val="22"/>
-          <w:szCs w:val="22"/>
-        </w:rPr>
-        <w:t>&lt;http://www.semanticweb.org/dataset/ontologies/2024/4/moviesV1#Actor&gt;</w:t>
-      </w:r>
+        </w:rPr>
+      </w:pPr>
+    </w:p>
+    <w:p>
+      <w:pPr>
+        <w:pStyle w:val="ListParagraph"/>
+        <w:rPr>
+          <w:rFonts w:cstheme="majorBidi"/>
+          <w:lang w:val="en-GB"/>
+        </w:rPr>
+      </w:pPr>
+      <w:r>
+        <w:rPr>
+          <w:noProof/>
+        </w:rPr>
+        <w:drawing>
+          <wp:inline distT="0" distB="0" distL="0" distR="0" wp14:anchorId="47792858" wp14:editId="26034E32">
+            <wp:extent cx="5546322" cy="3221546"/>
+            <wp:effectExtent l="0" t="0" r="0" b="0"/>
+            <wp:docPr id="1350528920" name="Picture 2" descr="A screenshot of a computer code&#10;&#10;Description automatically generated"/>
+            <wp:cNvGraphicFramePr>
+              <a:graphicFrameLocks xmlns:a="http://schemas.openxmlformats.org/drawingml/2006/main" noChangeAspect="1"/>
+            </wp:cNvGraphicFramePr>
+            <a:graphic xmlns:a="http://schemas.openxmlformats.org/drawingml/2006/main">
+              <a:graphicData uri="http://schemas.openxmlformats.org/drawingml/2006/picture">
+                <pic:pic xmlns:pic="http://schemas.openxmlformats.org/drawingml/2006/picture">
+                  <pic:nvPicPr>
+                    <pic:cNvPr id="1350528920" name="Picture 2" descr="A screenshot of a computer code&#10;&#10;Description automatically generated"/>
+                    <pic:cNvPicPr>
+                      <a:picLocks noChangeAspect="1" noChangeArrowheads="1"/>
+                    </pic:cNvPicPr>
+                  </pic:nvPicPr>
+                  <pic:blipFill>
+                    <a:blip r:embed="rId30">
+                      <a:extLst>
+                        <a:ext uri="{28A0092B-C50C-407E-A947-70E740481C1C}">
+                          <a14:useLocalDpi xmlns:a14="http://schemas.microsoft.com/office/drawing/2010/main" val="0"/>
+                        </a:ext>
+                      </a:extLst>
+                    </a:blip>
+                    <a:srcRect/>
+                    <a:stretch>
+                      <a:fillRect/>
+                    </a:stretch>
+                  </pic:blipFill>
+                  <pic:spPr bwMode="auto">
+                    <a:xfrm>
+                      <a:off x="0" y="0"/>
+                      <a:ext cx="5567730" cy="3233981"/>
+                    </a:xfrm>
+                    <a:prstGeom prst="rect">
+                      <a:avLst/>
+                    </a:prstGeom>
+                    <a:noFill/>
+                    <a:ln>
+                      <a:noFill/>
+                    </a:ln>
+                  </pic:spPr>
+                </pic:pic>
+              </a:graphicData>
+            </a:graphic>
+          </wp:inline>
+        </w:drawing>
+      </w:r>
+    </w:p>
+    <w:p>
+      <w:pPr>
+        <w:pStyle w:val="ListParagraph"/>
+        <w:rPr>
+          <w:rFonts w:cstheme="majorBidi"/>
+          <w:lang w:val="en-GB"/>
+        </w:rPr>
+      </w:pPr>
+    </w:p>
+    <w:p>
+      <w:pPr>
+        <w:pStyle w:val="ListParagraph"/>
+        <w:rPr>
+          <w:rFonts w:cstheme="majorBidi"/>
+          <w:lang w:val="en-GB"/>
+        </w:rPr>
+      </w:pPr>
+    </w:p>
+    <w:p>
+      <w:pPr>
+        <w:pStyle w:val="ListParagraph"/>
+        <w:rPr>
+          <w:rFonts w:cstheme="majorBidi"/>
+          <w:lang w:val="en-GB"/>
+        </w:rPr>
+      </w:pPr>
     </w:p>
     <w:p>
       <w:pPr>
@@ -14635,12 +15121,23 @@
     <w:name w:val="Hyperlink"/>
     <w:basedOn w:val="DefaultParagraphFont"/>
     <w:uiPriority w:val="99"/>
+    <w:unhideWhenUsed/>
+    <w:rsid w:val="00E739D3"/>
+    <w:rPr>
+      <w:color w:val="0563C1" w:themeColor="hyperlink"/>
+      <w:u w:val="single"/>
+    </w:rPr>
+  </w:style>
+  <w:style w:type="character" w:styleId="UnresolvedMention">
+    <w:name w:val="Unresolved Mention"/>
+    <w:basedOn w:val="DefaultParagraphFont"/>
+    <w:uiPriority w:val="99"/>
     <w:semiHidden/>
     <w:unhideWhenUsed/>
-    <w:rsid w:val="00F3039A"/>
+    <w:rsid w:val="00E739D3"/>
     <w:rPr>
-      <w:color w:val="0000FF"/>
-      <w:u w:val="single"/>
+      <w:color w:val="605E5C"/>
+      <w:shd w:val="clear" w:color="auto" w:fill="E1DFDD"/>
     </w:rPr>
   </w:style>
 </w:styles>

</xml_diff>